<commit_message>
Update QnA while Building Project.docx
</commit_message>
<xml_diff>
--- a/QnA while Building Project.docx
+++ b/QnA while Building Project.docx
@@ -98,6 +98,9 @@
         <w:t xml:space="preserve">Hello, @AGI_Jon There were some issues with the example above in certain updates. I would appreciate it if you could refer to the Chat example below! </w:t>
       </w:r>
       <w:r>
+        <w:rPr>
+          <w:noProof/>
+        </w:rPr>
         <mc:AlternateContent>
           <mc:Choice Requires="wps">
             <w:drawing>
@@ -209,7 +212,74 @@
         <w:t xml:space="preserve"> method.</w:t>
       </w:r>
     </w:p>
-    <w:p/>
+    <w:p>
+      <w:r>
+        <w:t>Resources</w:t>
+      </w:r>
+    </w:p>
+    <w:p>
+      <w:pPr>
+        <w:pStyle w:val="ListParagraph"/>
+        <w:numPr>
+          <w:ilvl w:val="0"/>
+          <w:numId w:val="2"/>
+        </w:numPr>
+      </w:pPr>
+      <w:hyperlink r:id="rId8" w:history="1">
+        <w:r>
+          <w:rPr>
+            <w:rStyle w:val="Hyperlink"/>
+          </w:rPr>
+          <w:t>https://docs.predibase.com/user-guide/getting-started/end-to-end</w:t>
+        </w:r>
+      </w:hyperlink>
+    </w:p>
+    <w:p>
+      <w:pPr>
+        <w:pStyle w:val="ListParagraph"/>
+        <w:numPr>
+          <w:ilvl w:val="0"/>
+          <w:numId w:val="2"/>
+        </w:numPr>
+      </w:pPr>
+      <w:hyperlink r:id="rId9" w:history="1">
+        <w:r>
+          <w:rPr>
+            <w:rStyle w:val="Hyperlink"/>
+          </w:rPr>
+          <w:t>https://docs.predibase.com/user-guide/fine-tuning/prepare-data</w:t>
+        </w:r>
+      </w:hyperlink>
+    </w:p>
+    <w:p>
+      <w:pPr>
+        <w:pStyle w:val="ListParagraph"/>
+        <w:numPr>
+          <w:ilvl w:val="0"/>
+          <w:numId w:val="2"/>
+        </w:numPr>
+      </w:pPr>
+      <w:hyperlink r:id="rId10" w:history="1">
+        <w:r>
+          <w:rPr>
+            <w:rStyle w:val="Hyperlink"/>
+          </w:rPr>
+          <w:t>https://docs.predibase.com/user-guide/fine-tuning/prepare-data#train-and-evaluation-splits</w:t>
+        </w:r>
+      </w:hyperlink>
+    </w:p>
+    <w:p>
+      <w:pPr>
+        <w:pStyle w:val="ListParagraph"/>
+        <w:numPr>
+          <w:ilvl w:val="0"/>
+          <w:numId w:val="2"/>
+        </w:numPr>
+      </w:pPr>
+      <w:r>
+        <w:t>https://docs.predibase.com/user-guide/fine-tuning/finetuning-models</w:t>
+      </w:r>
+    </w:p>
     <w:sectPr>
       <w:pgSz w:w="11906" w:h="16838"/>
       <w:pgMar w:top="1440" w:right="1440" w:bottom="1440" w:left="1440" w:header="708" w:footer="708" w:gutter="0"/>
@@ -223,9 +293,9 @@
 <file path=word/numbering.xml><?xml version="1.0" encoding="utf-8"?>
 <w:numbering xmlns:wpc="http://schemas.microsoft.com/office/word/2010/wordprocessingCanvas" xmlns:cx="http://schemas.microsoft.com/office/drawing/2014/chartex" xmlns:cx1="http://schemas.microsoft.com/office/drawing/2015/9/8/chartex" xmlns:cx2="http://schemas.microsoft.com/office/drawing/2015/10/21/chartex" xmlns:cx3="http://schemas.microsoft.com/office/drawing/2016/5/9/chartex" xmlns:cx4="http://schemas.microsoft.com/office/drawing/2016/5/10/chartex" xmlns:cx5="http://schemas.microsoft.com/office/drawing/2016/5/11/chartex" xmlns:cx6="http://schemas.microsoft.com/office/drawing/2016/5/12/chartex" xmlns:cx7="http://schemas.microsoft.com/office/drawing/2016/5/13/chartex" xmlns:cx8="http://schemas.microsoft.com/office/drawing/2016/5/14/chartex" xmlns:mc="http://schemas.openxmlformats.org/markup-compatibility/2006" xmlns:aink="http://schemas.microsoft.com/office/drawing/2016/ink" xmlns:am3d="http://schemas.microsoft.com/office/drawing/2017/model3d" xmlns:o="urn:schemas-microsoft-com:office:office" xmlns:oel="http://schemas.microsoft.com/office/2019/extlst" xmlns:r="http://schemas.openxmlformats.org/officeDocument/2006/relationships" xmlns:m="http://schemas.openxmlformats.org/officeDocument/2006/math" xmlns:v="urn:schemas-microsoft-com:vml" xmlns:wp14="http://schemas.microsoft.com/office/word/2010/wordprocessingDrawing" xmlns:wp="http://schemas.openxmlformats.org/drawingml/2006/wordprocessingDrawing" xmlns:w10="urn:schemas-microsoft-com:office:word" xmlns:w="http://schemas.openxmlformats.org/wordprocessingml/2006/main" xmlns:w14="http://schemas.microsoft.com/office/word/2010/wordml" xmlns:w15="http://schemas.microsoft.com/office/word/2012/wordml" xmlns:w16cex="http://schemas.microsoft.com/office/word/2018/wordml/cex" xmlns:w16cid="http://schemas.microsoft.com/office/word/2016/wordml/cid" xmlns:w16="http://schemas.microsoft.com/office/word/2018/wordml" xmlns:w16du="http://schemas.microsoft.com/office/word/2023/wordml/word16du" xmlns:w16sdtdh="http://schemas.microsoft.com/office/word/2020/wordml/sdtdatahash" xmlns:w16se="http://schemas.microsoft.com/office/word/2015/wordml/symex" xmlns:wpg="http://schemas.microsoft.com/office/word/2010/wordprocessingGroup" xmlns:wpi="http://schemas.microsoft.com/office/word/2010/wordprocessingInk" xmlns:wne="http://schemas.microsoft.com/office/word/2006/wordml" xmlns:wps="http://schemas.microsoft.com/office/word/2010/wordprocessingShape" mc:Ignorable="w14 w15 w16se w16cid w16 w16cex w16sdtdh w16du wp14">
   <w:abstractNum w:abstractNumId="0" w15:restartNumberingAfterBreak="0">
-    <w:nsid w:val="374E5785"/>
+    <w:nsid w:val="20534137"/>
     <w:multiLevelType w:val="hybridMultilevel"/>
-    <w:tmpl w:val="6DE68914"/>
+    <w:tmpl w:val="64F208B0"/>
     <w:lvl w:ilvl="0" w:tplc="4409000F">
       <w:start w:val="1"/>
       <w:numFmt w:val="decimal"/>
@@ -311,7 +381,99 @@
       </w:pPr>
     </w:lvl>
   </w:abstractNum>
+  <w:abstractNum w:abstractNumId="1" w15:restartNumberingAfterBreak="0">
+    <w:nsid w:val="374E5785"/>
+    <w:multiLevelType w:val="hybridMultilevel"/>
+    <w:tmpl w:val="6DE68914"/>
+    <w:lvl w:ilvl="0" w:tplc="4409000F">
+      <w:start w:val="1"/>
+      <w:numFmt w:val="decimal"/>
+      <w:lvlText w:val="%1."/>
+      <w:lvlJc w:val="left"/>
+      <w:pPr>
+        <w:ind w:left="720" w:hanging="360"/>
+      </w:pPr>
+      <w:rPr>
+        <w:rFonts w:hint="default"/>
+      </w:rPr>
+    </w:lvl>
+    <w:lvl w:ilvl="1" w:tplc="44090019" w:tentative="1">
+      <w:start w:val="1"/>
+      <w:numFmt w:val="lowerLetter"/>
+      <w:lvlText w:val="%2."/>
+      <w:lvlJc w:val="left"/>
+      <w:pPr>
+        <w:ind w:left="1440" w:hanging="360"/>
+      </w:pPr>
+    </w:lvl>
+    <w:lvl w:ilvl="2" w:tplc="4409001B" w:tentative="1">
+      <w:start w:val="1"/>
+      <w:numFmt w:val="lowerRoman"/>
+      <w:lvlText w:val="%3."/>
+      <w:lvlJc w:val="right"/>
+      <w:pPr>
+        <w:ind w:left="2160" w:hanging="180"/>
+      </w:pPr>
+    </w:lvl>
+    <w:lvl w:ilvl="3" w:tplc="4409000F" w:tentative="1">
+      <w:start w:val="1"/>
+      <w:numFmt w:val="decimal"/>
+      <w:lvlText w:val="%4."/>
+      <w:lvlJc w:val="left"/>
+      <w:pPr>
+        <w:ind w:left="2880" w:hanging="360"/>
+      </w:pPr>
+    </w:lvl>
+    <w:lvl w:ilvl="4" w:tplc="44090019" w:tentative="1">
+      <w:start w:val="1"/>
+      <w:numFmt w:val="lowerLetter"/>
+      <w:lvlText w:val="%5."/>
+      <w:lvlJc w:val="left"/>
+      <w:pPr>
+        <w:ind w:left="3600" w:hanging="360"/>
+      </w:pPr>
+    </w:lvl>
+    <w:lvl w:ilvl="5" w:tplc="4409001B" w:tentative="1">
+      <w:start w:val="1"/>
+      <w:numFmt w:val="lowerRoman"/>
+      <w:lvlText w:val="%6."/>
+      <w:lvlJc w:val="right"/>
+      <w:pPr>
+        <w:ind w:left="4320" w:hanging="180"/>
+      </w:pPr>
+    </w:lvl>
+    <w:lvl w:ilvl="6" w:tplc="4409000F" w:tentative="1">
+      <w:start w:val="1"/>
+      <w:numFmt w:val="decimal"/>
+      <w:lvlText w:val="%7."/>
+      <w:lvlJc w:val="left"/>
+      <w:pPr>
+        <w:ind w:left="5040" w:hanging="360"/>
+      </w:pPr>
+    </w:lvl>
+    <w:lvl w:ilvl="7" w:tplc="44090019" w:tentative="1">
+      <w:start w:val="1"/>
+      <w:numFmt w:val="lowerLetter"/>
+      <w:lvlText w:val="%8."/>
+      <w:lvlJc w:val="left"/>
+      <w:pPr>
+        <w:ind w:left="5760" w:hanging="360"/>
+      </w:pPr>
+    </w:lvl>
+    <w:lvl w:ilvl="8" w:tplc="4409001B" w:tentative="1">
+      <w:start w:val="1"/>
+      <w:numFmt w:val="lowerRoman"/>
+      <w:lvlText w:val="%9."/>
+      <w:lvlJc w:val="right"/>
+      <w:pPr>
+        <w:ind w:left="6480" w:hanging="180"/>
+      </w:pPr>
+    </w:lvl>
+  </w:abstractNum>
   <w:num w:numId="1" w16cid:durableId="1300499294">
+    <w:abstractNumId w:val="1"/>
+  </w:num>
+  <w:num w:numId="2" w16cid:durableId="208878997">
     <w:abstractNumId w:val="0"/>
   </w:num>
 </w:numbering>
@@ -920,6 +1082,7 @@
   <w:style w:type="character" w:default="1" w:styleId="DefaultParagraphFont">
     <w:name w:val="Default Paragraph Font"/>
     <w:uiPriority w:val="1"/>
+    <w:semiHidden/>
     <w:unhideWhenUsed/>
   </w:style>
   <w:style w:type="table" w:default="1" w:styleId="TableNormal">
@@ -1254,6 +1417,18 @@
     <w:rPr>
       <w:color w:val="605E5C"/>
       <w:shd w:val="clear" w:color="auto" w:fill="E1DFDD"/>
+    </w:rPr>
+  </w:style>
+  <w:style w:type="character" w:styleId="FollowedHyperlink">
+    <w:name w:val="FollowedHyperlink"/>
+    <w:basedOn w:val="DefaultParagraphFont"/>
+    <w:uiPriority w:val="99"/>
+    <w:semiHidden/>
+    <w:unhideWhenUsed/>
+    <w:rsid w:val="007548B9"/>
+    <w:rPr>
+      <w:color w:val="96607D" w:themeColor="followedHyperlink"/>
+      <w:u w:val="single"/>
     </w:rPr>
   </w:style>
 </w:styles>

</xml_diff>